<commit_message>
Fixed flask instructions in playwright
</commit_message>
<xml_diff>
--- a/Playwright Lab/playwright.docx
+++ b/Playwright Lab/playwright.docx
@@ -580,7 +580,17 @@
           <w:szCs w:val="24"/>
           <w14:ligatures w14:val="none"/>
         </w:rPr>
-        <w:t xml:space="preserve"> and the incomplete </w:t>
+        <w:t xml:space="preserve">, accompanying folders </w:t>
+      </w:r>
+      <w:r>
+        <w:rPr>
+          <w:rFonts w:ascii="Times New Roman" w:eastAsia="Times New Roman" w:hAnsi="Times New Roman" w:cs="Times New Roman"/>
+          <w:kern w:val="0"/>
+          <w:sz w:val="24"/>
+          <w:szCs w:val="24"/>
+          <w14:ligatures w14:val="none"/>
+        </w:rPr>
+        <w:t xml:space="preserve">and the incomplete </w:t>
       </w:r>
       <w:r>
         <w:rPr>
@@ -666,7 +676,7 @@
     <w:p>
       <w:pPr>
         <w:spacing w:before="100" w:beforeAutospacing="1" w:after="100" w:afterAutospacing="1" w:line="360" w:lineRule="auto"/>
-        <w:ind w:firstLine="360"/>
+        <w:ind w:firstLine="720"/>
         <w:rPr>
           <w:rFonts w:ascii="Times New Roman" w:eastAsia="Times New Roman" w:hAnsi="Times New Roman" w:cs="Times New Roman"/>
           <w:kern w:val="0"/>
@@ -686,6 +696,122 @@
           <w14:ligatures w14:val="none"/>
         </w:rPr>
         <w:lastRenderedPageBreak/>
+        <w:t>Setting Up the Python Virtual Environment</w:t>
+      </w:r>
+    </w:p>
+    <w:p>
+      <w:pPr>
+        <w:numPr>
+          <w:ilvl w:val="1"/>
+          <w:numId w:val="1"/>
+        </w:numPr>
+        <w:spacing w:before="100" w:beforeAutospacing="1" w:after="100" w:afterAutospacing="1" w:line="360" w:lineRule="auto"/>
+        <w:rPr>
+          <w:rFonts w:ascii="Times New Roman" w:eastAsia="Times New Roman" w:hAnsi="Times New Roman" w:cs="Times New Roman"/>
+          <w:kern w:val="0"/>
+          <w:sz w:val="24"/>
+          <w:szCs w:val="24"/>
+          <w14:ligatures w14:val="none"/>
+        </w:rPr>
+      </w:pPr>
+      <w:r>
+        <w:rPr>
+          <w:rFonts w:ascii="Times New Roman" w:eastAsia="Times New Roman" w:hAnsi="Times New Roman" w:cs="Times New Roman"/>
+          <w:kern w:val="0"/>
+          <w:sz w:val="24"/>
+          <w:szCs w:val="24"/>
+          <w14:ligatures w14:val="none"/>
+        </w:rPr>
+        <w:t xml:space="preserve">Navigate to the </w:t>
+      </w:r>
+      <w:r>
+        <w:rPr>
+          <w:rFonts w:ascii="Times New Roman" w:eastAsia="Times New Roman" w:hAnsi="Times New Roman" w:cs="Times New Roman"/>
+          <w:kern w:val="0"/>
+          <w:sz w:val="24"/>
+          <w:szCs w:val="24"/>
+          <w14:ligatures w14:val="none"/>
+        </w:rPr>
+        <w:t xml:space="preserve">project </w:t>
+      </w:r>
+      <w:r>
+        <w:rPr>
+          <w:rFonts w:ascii="Times New Roman" w:eastAsia="Times New Roman" w:hAnsi="Times New Roman" w:cs="Times New Roman"/>
+          <w:kern w:val="0"/>
+          <w:sz w:val="24"/>
+          <w:szCs w:val="24"/>
+          <w14:ligatures w14:val="none"/>
+        </w:rPr>
+        <w:t>folder and open a command line. Initiate your Python virtual environment by running:</w:t>
+      </w:r>
+    </w:p>
+    <w:p>
+      <w:pPr>
+        <w:spacing w:before="100" w:beforeAutospacing="1" w:after="100" w:afterAutospacing="1" w:line="360" w:lineRule="auto"/>
+        <w:ind w:left="1800"/>
+        <w:rPr>
+          <w:rFonts w:ascii="Courier New" w:eastAsia="Times New Roman" w:hAnsi="Courier New" w:cs="Courier New"/>
+          <w:kern w:val="0"/>
+          <w:sz w:val="20"/>
+          <w:szCs w:val="20"/>
+          <w14:ligatures w14:val="none"/>
+        </w:rPr>
+      </w:pPr>
+      <w:r>
+        <w:rPr>
+          <w:rFonts w:ascii="Courier New" w:eastAsia="Times New Roman" w:hAnsi="Courier New" w:cs="Courier New"/>
+          <w:kern w:val="0"/>
+          <w:sz w:val="20"/>
+          <w:szCs w:val="20"/>
+          <w14:ligatures w14:val="none"/>
+        </w:rPr>
+        <w:t xml:space="preserve">python -m </w:t>
+      </w:r>
+      <w:proofErr w:type="spellStart"/>
+      <w:r>
+        <w:rPr>
+          <w:rFonts w:ascii="Courier New" w:eastAsia="Times New Roman" w:hAnsi="Courier New" w:cs="Courier New"/>
+          <w:kern w:val="0"/>
+          <w:sz w:val="20"/>
+          <w:szCs w:val="20"/>
+          <w14:ligatures w14:val="none"/>
+        </w:rPr>
+        <w:t>venv</w:t>
+      </w:r>
+      <w:proofErr w:type="spellEnd"/>
+      <w:r>
+        <w:rPr>
+          <w:rFonts w:ascii="Courier New" w:eastAsia="Times New Roman" w:hAnsi="Courier New" w:cs="Courier New"/>
+          <w:kern w:val="0"/>
+          <w:sz w:val="20"/>
+          <w:szCs w:val="20"/>
+          <w14:ligatures w14:val="none"/>
+        </w:rPr>
+        <w:t xml:space="preserve"> env</w:t>
+      </w:r>
+    </w:p>
+    <w:p>
+      <w:pPr>
+        <w:spacing w:before="100" w:beforeAutospacing="1" w:after="100" w:afterAutospacing="1" w:line="360" w:lineRule="auto"/>
+        <w:ind w:firstLine="720"/>
+        <w:rPr>
+          <w:rFonts w:ascii="Times New Roman" w:eastAsia="Times New Roman" w:hAnsi="Times New Roman" w:cs="Times New Roman"/>
+          <w:kern w:val="0"/>
+          <w:sz w:val="24"/>
+          <w:szCs w:val="24"/>
+          <w14:ligatures w14:val="none"/>
+        </w:rPr>
+      </w:pPr>
+      <w:r>
+        <w:rPr>
+          <w:rFonts w:ascii="Times New Roman" w:eastAsia="Times New Roman" w:hAnsi="Times New Roman" w:cs="Times New Roman"/>
+          <w:b/>
+          <w:bCs/>
+          <w:kern w:val="0"/>
+          <w:sz w:val="24"/>
+          <w:szCs w:val="24"/>
+          <w14:ligatures w14:val="none"/>
+        </w:rPr>
         <w:t>Run the Flask Application</w:t>
       </w:r>
       <w:r>
@@ -705,24 +831,49 @@
           <w:ilvl w:val="0"/>
           <w:numId w:val="4"/>
         </w:numPr>
+        <w:tabs>
+          <w:tab w:val="clear" w:pos="720"/>
+          <w:tab w:val="num" w:pos="1440"/>
+        </w:tabs>
         <w:spacing w:before="100" w:beforeAutospacing="1" w:after="100" w:afterAutospacing="1" w:line="360" w:lineRule="auto"/>
-        <w:rPr>
-          <w:rFonts w:ascii="Times New Roman" w:eastAsia="Times New Roman" w:hAnsi="Times New Roman" w:cs="Times New Roman"/>
-          <w:kern w:val="0"/>
-          <w:sz w:val="24"/>
-          <w:szCs w:val="24"/>
-          <w14:ligatures w14:val="none"/>
-        </w:rPr>
-      </w:pPr>
-      <w:r>
-        <w:rPr>
-          <w:rFonts w:ascii="Times New Roman" w:eastAsia="Times New Roman" w:hAnsi="Times New Roman" w:cs="Times New Roman"/>
-          <w:kern w:val="0"/>
-          <w:sz w:val="24"/>
-          <w:szCs w:val="24"/>
-          <w14:ligatures w14:val="none"/>
-        </w:rPr>
-        <w:t>Navigate to your project folder in the command line and run:</w:t>
+        <w:ind w:left="1440"/>
+        <w:rPr>
+          <w:rFonts w:ascii="Times New Roman" w:eastAsia="Times New Roman" w:hAnsi="Times New Roman" w:cs="Times New Roman"/>
+          <w:kern w:val="0"/>
+          <w:sz w:val="24"/>
+          <w:szCs w:val="24"/>
+          <w14:ligatures w14:val="none"/>
+        </w:rPr>
+      </w:pPr>
+      <w:r>
+        <w:rPr>
+          <w:rFonts w:ascii="Times New Roman" w:eastAsia="Times New Roman" w:hAnsi="Times New Roman" w:cs="Times New Roman"/>
+          <w:kern w:val="0"/>
+          <w:sz w:val="24"/>
+          <w:szCs w:val="24"/>
+          <w14:ligatures w14:val="none"/>
+        </w:rPr>
+        <w:t xml:space="preserve">Navigate to your </w:t>
+      </w:r>
+      <w:r>
+        <w:rPr>
+          <w:rFonts w:ascii="Times New Roman" w:eastAsia="Times New Roman" w:hAnsi="Times New Roman" w:cs="Times New Roman"/>
+          <w:kern w:val="0"/>
+          <w:sz w:val="24"/>
+          <w:szCs w:val="24"/>
+          <w14:ligatures w14:val="none"/>
+        </w:rPr>
+        <w:t>project</w:t>
+      </w:r>
+      <w:r>
+        <w:rPr>
+          <w:rFonts w:ascii="Times New Roman" w:eastAsia="Times New Roman" w:hAnsi="Times New Roman" w:cs="Times New Roman"/>
+          <w:kern w:val="0"/>
+          <w:sz w:val="24"/>
+          <w:szCs w:val="24"/>
+          <w14:ligatures w14:val="none"/>
+        </w:rPr>
+        <w:t xml:space="preserve"> folder in the command line and run:</w:t>
       </w:r>
     </w:p>
     <w:p>
@@ -763,7 +914,94 @@
           <w:szCs w:val="20"/>
           <w14:ligatures w14:val="none"/>
         </w:rPr>
-        <w:t>python main.py</w:t>
+        <w:tab/>
+        <w:t>flask --debug --app main run</w:t>
+      </w:r>
+    </w:p>
+    <w:p>
+      <w:pPr>
+        <w:numPr>
+          <w:ilvl w:val="0"/>
+          <w:numId w:val="4"/>
+        </w:numPr>
+        <w:tabs>
+          <w:tab w:val="clear" w:pos="720"/>
+          <w:tab w:val="num" w:pos="1440"/>
+        </w:tabs>
+        <w:spacing w:before="100" w:beforeAutospacing="1" w:after="100" w:afterAutospacing="1" w:line="360" w:lineRule="auto"/>
+        <w:ind w:left="1440"/>
+        <w:rPr>
+          <w:rFonts w:ascii="Times New Roman" w:eastAsia="Times New Roman" w:hAnsi="Times New Roman" w:cs="Times New Roman"/>
+          <w:kern w:val="0"/>
+          <w:sz w:val="24"/>
+          <w:szCs w:val="24"/>
+          <w14:ligatures w14:val="none"/>
+        </w:rPr>
+      </w:pPr>
+      <w:r>
+        <w:rPr>
+          <w:rFonts w:ascii="Times New Roman" w:eastAsia="Times New Roman" w:hAnsi="Times New Roman" w:cs="Times New Roman"/>
+          <w:kern w:val="0"/>
+          <w:sz w:val="24"/>
+          <w:szCs w:val="24"/>
+          <w14:ligatures w14:val="none"/>
+        </w:rPr>
+        <w:t>If you receive the error ‘flask is not a recognized command’, alternatively run</w:t>
+      </w:r>
+      <w:r>
+        <w:rPr>
+          <w:rFonts w:ascii="Times New Roman" w:eastAsia="Times New Roman" w:hAnsi="Times New Roman" w:cs="Times New Roman"/>
+          <w:kern w:val="0"/>
+          <w:sz w:val="24"/>
+          <w:szCs w:val="24"/>
+          <w14:ligatures w14:val="none"/>
+        </w:rPr>
+        <w:t>:</w:t>
+      </w:r>
+    </w:p>
+    <w:p>
+      <w:pPr>
+        <w:spacing w:before="100" w:beforeAutospacing="1" w:after="100" w:afterAutospacing="1" w:line="360" w:lineRule="auto"/>
+        <w:ind w:left="1440"/>
+        <w:rPr>
+          <w:rFonts w:ascii="Times New Roman" w:eastAsia="Times New Roman" w:hAnsi="Times New Roman" w:cs="Times New Roman"/>
+          <w:kern w:val="0"/>
+          <w:sz w:val="24"/>
+          <w:szCs w:val="24"/>
+          <w14:ligatures w14:val="none"/>
+        </w:rPr>
+      </w:pPr>
+      <w:r>
+        <w:rPr>
+          <w:rFonts w:ascii="Courier New" w:eastAsia="Times New Roman" w:hAnsi="Courier New" w:cs="Courier New"/>
+          <w:kern w:val="0"/>
+          <w:sz w:val="20"/>
+          <w:szCs w:val="20"/>
+          <w14:ligatures w14:val="none"/>
+        </w:rPr>
+        <w:t xml:space="preserve">   </w:t>
+      </w:r>
+      <w:r>
+        <w:rPr>
+          <w:rFonts w:ascii="Courier New" w:eastAsia="Times New Roman" w:hAnsi="Courier New" w:cs="Courier New"/>
+          <w:b/>
+          <w:bCs/>
+          <w:kern w:val="0"/>
+          <w:sz w:val="20"/>
+          <w:szCs w:val="20"/>
+          <w14:ligatures w14:val="none"/>
+        </w:rPr>
+        <w:t>python -m</w:t>
+      </w:r>
+      <w:r>
+        <w:rPr>
+          <w:rFonts w:ascii="Courier New" w:eastAsia="Times New Roman" w:hAnsi="Courier New" w:cs="Courier New"/>
+          <w:kern w:val="0"/>
+          <w:sz w:val="20"/>
+          <w:szCs w:val="20"/>
+          <w14:ligatures w14:val="none"/>
+        </w:rPr>
+        <w:t xml:space="preserve"> flask --debug --app main run</w:t>
       </w:r>
     </w:p>
     <w:p>
@@ -773,7 +1011,12 @@
           <w:ilvl w:val="0"/>
           <w:numId w:val="2"/>
         </w:numPr>
+        <w:tabs>
+          <w:tab w:val="clear" w:pos="720"/>
+          <w:tab w:val="num" w:pos="1440"/>
+        </w:tabs>
         <w:spacing w:before="100" w:beforeAutospacing="1" w:after="100" w:afterAutospacing="1" w:line="360" w:lineRule="auto"/>
+        <w:ind w:left="1440"/>
         <w:rPr>
           <w:rFonts w:ascii="Times New Roman" w:eastAsia="Times New Roman" w:hAnsi="Times New Roman" w:cs="Times New Roman"/>
           <w:kern w:val="0"/>
@@ -813,7 +1056,7 @@
           <w:szCs w:val="24"/>
           <w14:ligatures w14:val="none"/>
         </w:rPr>
-        <w:t>.</w:t>
+        <w:t xml:space="preserve"> and will respond to changes you make in the code when you refresh the page. The flask application will need to be running for the lab to interact with it.</w:t>
       </w:r>
     </w:p>
     <w:p>
@@ -1439,7 +1682,6 @@
           <w:szCs w:val="24"/>
           <w14:ligatures w14:val="none"/>
         </w:rPr>
-        <w:lastRenderedPageBreak/>
         <w:t>This file will contain all your Playwright tests.</w:t>
       </w:r>
     </w:p>
@@ -2415,6 +2657,7 @@
           <w:szCs w:val="28"/>
           <w14:ligatures w14:val="none"/>
         </w:rPr>
+        <w:lastRenderedPageBreak/>
         <w:t>Test Examples:</w:t>
       </w:r>
     </w:p>
@@ -2883,7 +3126,6 @@
           <w:szCs w:val="20"/>
           <w14:ligatures w14:val="none"/>
         </w:rPr>
-        <w:lastRenderedPageBreak/>
         <w:tab/>
       </w:r>
       <w:proofErr w:type="spellStart"/>
@@ -3349,7 +3591,7 @@
           <w:szCs w:val="24"/>
           <w14:ligatures w14:val="none"/>
         </w:rPr>
-        <w:t xml:space="preserve"> 3 </w:t>
+        <w:t xml:space="preserve"> 3 (</w:t>
       </w:r>
       <w:r>
         <w:rPr>
@@ -3361,7 +3603,7 @@
           <w:szCs w:val="24"/>
           <w14:ligatures w14:val="none"/>
         </w:rPr>
-        <w:t>(</w:t>
+        <w:t>Incomplete</w:t>
       </w:r>
       <w:r>
         <w:rPr>
@@ -3373,31 +3615,7 @@
           <w:szCs w:val="24"/>
           <w14:ligatures w14:val="none"/>
         </w:rPr>
-        <w:t>Incomplete</w:t>
-      </w:r>
-      <w:r>
-        <w:rPr>
-          <w:rFonts w:ascii="Times New Roman" w:eastAsia="Times New Roman" w:hAnsi="Times New Roman" w:cs="Times New Roman"/>
-          <w:b/>
-          <w:bCs/>
-          <w:kern w:val="0"/>
-          <w:sz w:val="24"/>
-          <w:szCs w:val="24"/>
-          <w14:ligatures w14:val="none"/>
-        </w:rPr>
-        <w:t>)</w:t>
-      </w:r>
-      <w:r>
-        <w:rPr>
-          <w:rFonts w:ascii="Times New Roman" w:eastAsia="Times New Roman" w:hAnsi="Times New Roman" w:cs="Times New Roman"/>
-          <w:b/>
-          <w:bCs/>
-          <w:kern w:val="0"/>
-          <w:sz w:val="24"/>
-          <w:szCs w:val="24"/>
-          <w14:ligatures w14:val="none"/>
-        </w:rPr>
-        <w:t xml:space="preserve"> - </w:t>
+        <w:t xml:space="preserve">) - </w:t>
       </w:r>
       <w:r>
         <w:rPr>
@@ -3518,7 +3736,7 @@
           <w:szCs w:val="24"/>
           <w14:ligatures w14:val="none"/>
         </w:rPr>
-        <w:t xml:space="preserve"> 4 </w:t>
+        <w:t xml:space="preserve"> 4 (</w:t>
       </w:r>
       <w:r>
         <w:rPr>
@@ -3530,7 +3748,7 @@
           <w:szCs w:val="24"/>
           <w14:ligatures w14:val="none"/>
         </w:rPr>
-        <w:t>(</w:t>
+        <w:t>Incomplete</w:t>
       </w:r>
       <w:r>
         <w:rPr>
@@ -3542,31 +3760,7 @@
           <w:szCs w:val="24"/>
           <w14:ligatures w14:val="none"/>
         </w:rPr>
-        <w:t>Incomplete</w:t>
-      </w:r>
-      <w:r>
-        <w:rPr>
-          <w:rFonts w:ascii="Times New Roman" w:eastAsia="Times New Roman" w:hAnsi="Times New Roman" w:cs="Times New Roman"/>
-          <w:b/>
-          <w:bCs/>
-          <w:kern w:val="0"/>
-          <w:sz w:val="24"/>
-          <w:szCs w:val="24"/>
-          <w14:ligatures w14:val="none"/>
-        </w:rPr>
-        <w:t>)</w:t>
-      </w:r>
-      <w:r>
-        <w:rPr>
-          <w:rFonts w:ascii="Times New Roman" w:eastAsia="Times New Roman" w:hAnsi="Times New Roman" w:cs="Times New Roman"/>
-          <w:b/>
-          <w:bCs/>
-          <w:kern w:val="0"/>
-          <w:sz w:val="24"/>
-          <w:szCs w:val="24"/>
-          <w14:ligatures w14:val="none"/>
-        </w:rPr>
-        <w:t xml:space="preserve"> - </w:t>
+        <w:t xml:space="preserve">) - </w:t>
       </w:r>
       <w:r>
         <w:rPr>
@@ -3742,6 +3936,7 @@
           <w:szCs w:val="28"/>
           <w14:ligatures w14:val="none"/>
         </w:rPr>
+        <w:lastRenderedPageBreak/>
         <w:t>Expected Results</w:t>
       </w:r>
       <w:r>
@@ -3938,17 +4133,7 @@
           <w:szCs w:val="24"/>
           <w14:ligatures w14:val="none"/>
         </w:rPr>
-        <w:t xml:space="preserve">Expected results will depend on the specific implementation but should generally include </w:t>
-      </w:r>
-      <w:r>
-        <w:rPr>
-          <w:rFonts w:ascii="Times New Roman" w:eastAsia="Times New Roman" w:hAnsi="Times New Roman" w:cs="Times New Roman"/>
-          <w:kern w:val="0"/>
-          <w:sz w:val="24"/>
-          <w:szCs w:val="24"/>
-          <w14:ligatures w14:val="none"/>
-        </w:rPr>
-        <w:t>proper error handling.</w:t>
+        <w:t>Expected results will depend on the specific implementation but should generally include proper error handling.</w:t>
       </w:r>
     </w:p>
     <w:p>
@@ -3988,7 +4173,6 @@
           <w:szCs w:val="20"/>
           <w14:ligatures w14:val="none"/>
         </w:rPr>
-        <w:lastRenderedPageBreak/>
         <w:t>-----------------------------------------------------------------------------</w:t>
       </w:r>
     </w:p>

</xml_diff>